<commit_message>
Terminado todo menos la ayuda y el ejemplo
</commit_message>
<xml_diff>
--- a/PreguntasRamio2.docx
+++ b/PreguntasRamio2.docx
@@ -9,7 +9,10 @@
     </w:p>
     <w:p>
       <w:r>
-        <w:t xml:space="preserve">Preguntarle por el método </w:t>
+        <w:t>Que vea e</w:t>
+      </w:r>
+      <w:r>
+        <w:t xml:space="preserve">l método </w:t>
       </w:r>
       <w:proofErr w:type="spellStart"/>
       <w:r>
@@ -29,6 +32,9 @@
       <w:r>
         <w:t>Dejo que pueda ser publica e = privada d?</w:t>
       </w:r>
+      <w:r>
+        <w:t>—Parece interesante para casos extraños.</w:t>
+      </w:r>
     </w:p>
     <w:p>
       <w:r>
@@ -125,12 +131,7 @@
     </w:p>
     <w:p>
       <w:r>
-        <w:t xml:space="preserve">Actualmente la paradoja del cumpleaños se calcula calculando los valores iniciales para la columna i y la columna j.  para comparar los sucesivos valores de la columna i con el valor inicial de la columna j. </w:t>
-      </w:r>
-    </w:p>
-    <w:p>
-      <w:r>
-        <w:t xml:space="preserve">Se puede dar el caso de que se llegue a la mitad contraria del </w:t>
+        <w:t xml:space="preserve">Actualmente la paradoja del cumpleaños se calcula calculando los valores iniciales para la columna i y la columna j.  para comparar los sucesivos valores de la columna i con el valor inicial de la columna j. Se puede dar el caso de que se llegue a la mitad contraria del </w:t>
       </w:r>
       <w:proofErr w:type="spellStart"/>
       <w:r>
@@ -157,6 +158,7 @@
         <w:t xml:space="preserve"> que hago?</w:t>
       </w:r>
     </w:p>
+    <w:p/>
     <w:p>
       <w:pPr>
         <w:rPr>
@@ -242,58 +244,39 @@
     <w:p/>
     <w:p>
       <w:r>
-        <w:t>CIFRADO DESCIFRADO FIRMA Y COMPROBACION DE LA FIRMA</w:t>
-      </w:r>
-    </w:p>
-    <w:p>
-      <w:r>
-        <w:t xml:space="preserve">No se añade la posibilidad de abrir un archivo guardado en disco porque de abrirse que se leería? Solo la primera línea? Y si hay </w:t>
-      </w:r>
-      <w:proofErr w:type="spellStart"/>
-      <w:r>
-        <w:t>mas</w:t>
-      </w:r>
-      <w:proofErr w:type="spellEnd"/>
-      <w:r>
-        <w:t xml:space="preserve">? Que caracteres permitidos, </w:t>
-      </w:r>
-      <w:proofErr w:type="spellStart"/>
-      <w:r>
-        <w:t>ascii</w:t>
-      </w:r>
-      <w:proofErr w:type="spellEnd"/>
-      <w:r>
-        <w:t>?</w:t>
-      </w:r>
-    </w:p>
-    <w:p>
-      <w:r>
-        <w:t>Como quiere que sea la firma y cifrado para texto?</w:t>
-      </w:r>
-      <w:r>
-        <w:t xml:space="preserve"> </w:t>
-      </w:r>
-      <w:proofErr w:type="spellStart"/>
-      <w:r>
-        <w:t>Ascii</w:t>
-      </w:r>
-      <w:proofErr w:type="spellEnd"/>
-      <w:r>
-        <w:t>? Mas relleno? Como!</w:t>
-      </w:r>
-    </w:p>
-    <w:p>
-      <w:pPr>
-        <w:rPr>
-          <w:u w:val="single"/>
-        </w:rPr>
-      </w:pPr>
-      <w:r>
-        <w:t xml:space="preserve">contenido de los </w:t>
-      </w:r>
-      <w:proofErr w:type="spellStart"/>
-      <w:r>
-        <w:t>tooltips</w:t>
+        <w:t xml:space="preserve">702136613538677073862961839 buen modulo para </w:t>
+      </w:r>
+      <w:proofErr w:type="spellStart"/>
+      <w:r>
+        <w:t>factorizar</w:t>
+      </w:r>
+      <w:proofErr w:type="spellEnd"/>
+    </w:p>
+    <w:p>
+      <w:r>
+        <w:t xml:space="preserve">//mirar </w:t>
+      </w:r>
+      <w:proofErr w:type="spellStart"/>
+      <w:r>
+        <w:t>miller</w:t>
+      </w:r>
+      <w:proofErr w:type="spellEnd"/>
+      <w:r>
+        <w:t xml:space="preserve"> porque falla</w:t>
+      </w:r>
+    </w:p>
+    <w:p>
+      <w:r>
+        <w:tab/>
+      </w:r>
+    </w:p>
+    <w:p>
+      <w:r>
+        <w:t xml:space="preserve">Hojas </w:t>
+      </w:r>
+      <w:proofErr w:type="spellStart"/>
+      <w:r>
+        <w:t>a parte</w:t>
       </w:r>
       <w:proofErr w:type="spellEnd"/>
       <w:r>
@@ -303,511 +286,303 @@
     <w:p/>
     <w:p>
       <w:r>
-        <w:t xml:space="preserve">RAMIO - falta la </w:t>
-      </w:r>
-      <w:proofErr w:type="spellStart"/>
-      <w:r>
-        <w:t>logica</w:t>
-      </w:r>
-      <w:proofErr w:type="spellEnd"/>
-      <w:r>
-        <w:t xml:space="preserve"> de cuando es texto y añadir la </w:t>
-      </w:r>
-      <w:proofErr w:type="spellStart"/>
-      <w:r>
-        <w:t>info</w:t>
-      </w:r>
-      <w:proofErr w:type="spellEnd"/>
-      <w:r>
-        <w:t xml:space="preserve"> de cuando es texto</w:t>
-      </w:r>
-    </w:p>
-    <w:p>
-      <w:r>
-        <w:t>ramio - no se han hecho logs.html de los ataques</w:t>
-      </w:r>
-    </w:p>
-    <w:p>
-      <w:r>
-        <w:t xml:space="preserve">ramio - ataques siempre imprimir todos los resultados. Por ejemplo </w:t>
-      </w:r>
-      <w:proofErr w:type="spellStart"/>
-      <w:r>
-        <w:t>ciclico</w:t>
-      </w:r>
-      <w:proofErr w:type="spellEnd"/>
-      <w:r>
-        <w:t xml:space="preserve"> si es muy grande el </w:t>
-      </w:r>
-      <w:proofErr w:type="spellStart"/>
-      <w:r>
-        <w:t>num</w:t>
-      </w:r>
-      <w:proofErr w:type="spellEnd"/>
-      <w:r>
-        <w:t xml:space="preserve"> de bits(40) puede que llene el buffer de memoria del </w:t>
-      </w:r>
-      <w:proofErr w:type="spellStart"/>
-      <w:r>
-        <w:t>textArea</w:t>
-      </w:r>
-      <w:proofErr w:type="spellEnd"/>
+        <w:t>Preguntar por exposición y comentarle q tengo exámenes a ver si me deja entregar todo a mediados de junio.</w:t>
+      </w:r>
+      <w:bookmarkStart w:id="0" w:name="_GoBack"/>
+      <w:bookmarkEnd w:id="0"/>
+    </w:p>
+    <w:p>
+      <w:r>
+        <w:t>--CORREO</w:t>
+      </w:r>
     </w:p>
     <w:p/>
     <w:p>
-      <w:r>
-        <w:t xml:space="preserve">702136613538677073862961839 buen modulo para </w:t>
-      </w:r>
-      <w:proofErr w:type="spellStart"/>
-      <w:r>
-        <w:t>factorizar</w:t>
-      </w:r>
-      <w:proofErr w:type="spellEnd"/>
-    </w:p>
-    <w:p>
-      <w:r>
-        <w:rPr>
-          <w:highlight w:val="yellow"/>
+      <w:pPr>
+        <w:tabs>
+          <w:tab w:val="left" w:pos="916"/>
+          <w:tab w:val="left" w:pos="1832"/>
+          <w:tab w:val="left" w:pos="2748"/>
+          <w:tab w:val="left" w:pos="3664"/>
+          <w:tab w:val="left" w:pos="4580"/>
+          <w:tab w:val="left" w:pos="5496"/>
+          <w:tab w:val="left" w:pos="6412"/>
+          <w:tab w:val="left" w:pos="7328"/>
+          <w:tab w:val="left" w:pos="8244"/>
+          <w:tab w:val="left" w:pos="9160"/>
+          <w:tab w:val="left" w:pos="10076"/>
+          <w:tab w:val="left" w:pos="10992"/>
+          <w:tab w:val="left" w:pos="11908"/>
+          <w:tab w:val="left" w:pos="12824"/>
+          <w:tab w:val="left" w:pos="13740"/>
+          <w:tab w:val="left" w:pos="14656"/>
+        </w:tabs>
+        <w:spacing w:after="0" w:line="240" w:lineRule="auto"/>
+        <w:rPr>
+          <w:rFonts w:ascii="Courier New" w:eastAsia="Times New Roman" w:hAnsi="Courier New" w:cs="Courier New"/>
+          <w:sz w:val="20"/>
+          <w:szCs w:val="20"/>
+          <w:lang w:eastAsia="es-ES"/>
+        </w:rPr>
+      </w:pPr>
+      <w:r>
+        <w:rPr>
+          <w:rFonts w:ascii="Courier New" w:eastAsia="Times New Roman" w:hAnsi="Courier New" w:cs="Courier New"/>
+          <w:sz w:val="20"/>
+          <w:szCs w:val="20"/>
+          <w:lang w:eastAsia="es-ES"/>
+        </w:rPr>
+        <w:t>Hola Jorge,</w:t>
+      </w:r>
+    </w:p>
+    <w:p>
+      <w:pPr>
+        <w:tabs>
+          <w:tab w:val="left" w:pos="916"/>
+          <w:tab w:val="left" w:pos="1832"/>
+          <w:tab w:val="left" w:pos="2748"/>
+          <w:tab w:val="left" w:pos="3664"/>
+          <w:tab w:val="left" w:pos="4580"/>
+          <w:tab w:val="left" w:pos="5496"/>
+          <w:tab w:val="left" w:pos="6412"/>
+          <w:tab w:val="left" w:pos="7328"/>
+          <w:tab w:val="left" w:pos="8244"/>
+          <w:tab w:val="left" w:pos="9160"/>
+          <w:tab w:val="left" w:pos="10076"/>
+          <w:tab w:val="left" w:pos="10992"/>
+          <w:tab w:val="left" w:pos="11908"/>
+          <w:tab w:val="left" w:pos="12824"/>
+          <w:tab w:val="left" w:pos="13740"/>
+          <w:tab w:val="left" w:pos="14656"/>
+        </w:tabs>
+        <w:spacing w:after="0" w:line="240" w:lineRule="auto"/>
+        <w:rPr>
+          <w:rFonts w:ascii="Courier New" w:eastAsia="Times New Roman" w:hAnsi="Courier New" w:cs="Courier New"/>
+          <w:sz w:val="20"/>
+          <w:szCs w:val="20"/>
+          <w:lang w:eastAsia="es-ES"/>
+        </w:rPr>
+      </w:pPr>
+    </w:p>
+    <w:p>
+      <w:pPr>
+        <w:tabs>
+          <w:tab w:val="left" w:pos="916"/>
+          <w:tab w:val="left" w:pos="1832"/>
+          <w:tab w:val="left" w:pos="2748"/>
+          <w:tab w:val="left" w:pos="3664"/>
+          <w:tab w:val="left" w:pos="4580"/>
+          <w:tab w:val="left" w:pos="5496"/>
+          <w:tab w:val="left" w:pos="6412"/>
+          <w:tab w:val="left" w:pos="7328"/>
+          <w:tab w:val="left" w:pos="8244"/>
+          <w:tab w:val="left" w:pos="9160"/>
+          <w:tab w:val="left" w:pos="10076"/>
+          <w:tab w:val="left" w:pos="10992"/>
+          <w:tab w:val="left" w:pos="11908"/>
+          <w:tab w:val="left" w:pos="12824"/>
+          <w:tab w:val="left" w:pos="13740"/>
+          <w:tab w:val="left" w:pos="14656"/>
+        </w:tabs>
+        <w:spacing w:after="0" w:line="240" w:lineRule="auto"/>
+        <w:rPr>
+          <w:rFonts w:ascii="Courier New" w:eastAsia="Times New Roman" w:hAnsi="Courier New" w:cs="Courier New"/>
+          <w:sz w:val="20"/>
+          <w:szCs w:val="20"/>
+          <w:lang w:eastAsia="es-ES"/>
+        </w:rPr>
+      </w:pPr>
+      <w:r>
+        <w:rPr>
+          <w:rFonts w:ascii="Courier New" w:eastAsia="Times New Roman" w:hAnsi="Courier New" w:cs="Courier New"/>
+          <w:sz w:val="20"/>
+          <w:szCs w:val="20"/>
+          <w:lang w:eastAsia="es-ES"/>
+        </w:rPr>
+        <w:t>Gracias por los ejemplos.</w:t>
+      </w:r>
+    </w:p>
+    <w:p>
+      <w:pPr>
+        <w:tabs>
+          <w:tab w:val="left" w:pos="916"/>
+          <w:tab w:val="left" w:pos="1832"/>
+          <w:tab w:val="left" w:pos="2748"/>
+          <w:tab w:val="left" w:pos="3664"/>
+          <w:tab w:val="left" w:pos="4580"/>
+          <w:tab w:val="left" w:pos="5496"/>
+          <w:tab w:val="left" w:pos="6412"/>
+          <w:tab w:val="left" w:pos="7328"/>
+          <w:tab w:val="left" w:pos="8244"/>
+          <w:tab w:val="left" w:pos="9160"/>
+          <w:tab w:val="left" w:pos="10076"/>
+          <w:tab w:val="left" w:pos="10992"/>
+          <w:tab w:val="left" w:pos="11908"/>
+          <w:tab w:val="left" w:pos="12824"/>
+          <w:tab w:val="left" w:pos="13740"/>
+          <w:tab w:val="left" w:pos="14656"/>
+        </w:tabs>
+        <w:spacing w:after="0" w:line="240" w:lineRule="auto"/>
+        <w:rPr>
+          <w:rFonts w:ascii="Courier New" w:eastAsia="Times New Roman" w:hAnsi="Courier New" w:cs="Courier New"/>
+          <w:sz w:val="20"/>
+          <w:szCs w:val="20"/>
+          <w:lang w:eastAsia="es-ES"/>
+        </w:rPr>
+      </w:pPr>
+    </w:p>
+    <w:p>
+      <w:pPr>
+        <w:tabs>
+          <w:tab w:val="left" w:pos="916"/>
+          <w:tab w:val="left" w:pos="1832"/>
+          <w:tab w:val="left" w:pos="2748"/>
+          <w:tab w:val="left" w:pos="3664"/>
+          <w:tab w:val="left" w:pos="4580"/>
+          <w:tab w:val="left" w:pos="5496"/>
+          <w:tab w:val="left" w:pos="6412"/>
+          <w:tab w:val="left" w:pos="7328"/>
+          <w:tab w:val="left" w:pos="8244"/>
+          <w:tab w:val="left" w:pos="9160"/>
+          <w:tab w:val="left" w:pos="10076"/>
+          <w:tab w:val="left" w:pos="10992"/>
+          <w:tab w:val="left" w:pos="11908"/>
+          <w:tab w:val="left" w:pos="12824"/>
+          <w:tab w:val="left" w:pos="13740"/>
+          <w:tab w:val="left" w:pos="14656"/>
+        </w:tabs>
+        <w:spacing w:after="0" w:line="240" w:lineRule="auto"/>
+        <w:rPr>
+          <w:rFonts w:ascii="Courier New" w:eastAsia="Times New Roman" w:hAnsi="Courier New" w:cs="Courier New"/>
+          <w:sz w:val="20"/>
+          <w:szCs w:val="20"/>
+          <w:lang w:eastAsia="es-ES"/>
+        </w:rPr>
+      </w:pPr>
+      <w:r>
+        <w:rPr>
+          <w:rFonts w:ascii="Courier New" w:eastAsia="Times New Roman" w:hAnsi="Courier New" w:cs="Courier New"/>
+          <w:sz w:val="20"/>
+          <w:szCs w:val="20"/>
+          <w:lang w:eastAsia="es-ES"/>
+        </w:rPr>
+        <w:t>En cuanto a la clave privada se realiza gracias a un método de la</w:t>
+      </w:r>
+    </w:p>
+    <w:p>
+      <w:pPr>
+        <w:tabs>
+          <w:tab w:val="left" w:pos="916"/>
+          <w:tab w:val="left" w:pos="1832"/>
+          <w:tab w:val="left" w:pos="2748"/>
+          <w:tab w:val="left" w:pos="3664"/>
+          <w:tab w:val="left" w:pos="4580"/>
+          <w:tab w:val="left" w:pos="5496"/>
+          <w:tab w:val="left" w:pos="6412"/>
+          <w:tab w:val="left" w:pos="7328"/>
+          <w:tab w:val="left" w:pos="8244"/>
+          <w:tab w:val="left" w:pos="9160"/>
+          <w:tab w:val="left" w:pos="10076"/>
+          <w:tab w:val="left" w:pos="10992"/>
+          <w:tab w:val="left" w:pos="11908"/>
+          <w:tab w:val="left" w:pos="12824"/>
+          <w:tab w:val="left" w:pos="13740"/>
+          <w:tab w:val="left" w:pos="14656"/>
+        </w:tabs>
+        <w:spacing w:after="0" w:line="240" w:lineRule="auto"/>
+        <w:rPr>
+          <w:rFonts w:ascii="Courier New" w:eastAsia="Times New Roman" w:hAnsi="Courier New" w:cs="Courier New"/>
+          <w:sz w:val="20"/>
+          <w:szCs w:val="20"/>
+          <w:lang w:eastAsia="es-ES"/>
+        </w:rPr>
+      </w:pPr>
+      <w:r>
+        <w:rPr>
+          <w:rFonts w:ascii="Courier New" w:eastAsia="Times New Roman" w:hAnsi="Courier New" w:cs="Courier New"/>
+          <w:sz w:val="20"/>
+          <w:szCs w:val="20"/>
+          <w:lang w:eastAsia="es-ES"/>
+        </w:rPr>
+        <w:t xml:space="preserve">clase </w:t>
+      </w:r>
+      <w:proofErr w:type="spellStart"/>
+      <w:r>
+        <w:rPr>
+          <w:rFonts w:ascii="Courier New" w:eastAsia="Times New Roman" w:hAnsi="Courier New" w:cs="Courier New"/>
+          <w:sz w:val="20"/>
+          <w:szCs w:val="20"/>
+          <w:lang w:eastAsia="es-ES"/>
+        </w:rPr>
+        <w:t>BigInteger</w:t>
+      </w:r>
+      <w:proofErr w:type="spellEnd"/>
+      <w:r>
+        <w:rPr>
+          <w:rFonts w:ascii="Courier New" w:eastAsia="Times New Roman" w:hAnsi="Courier New" w:cs="Courier New"/>
+          <w:sz w:val="20"/>
+          <w:szCs w:val="20"/>
+          <w:lang w:eastAsia="es-ES"/>
+        </w:rPr>
+        <w:t xml:space="preserve">, pero </w:t>
+      </w:r>
+      <w:proofErr w:type="spellStart"/>
+      <w:r>
+        <w:rPr>
+          <w:rFonts w:ascii="Courier New" w:eastAsia="Times New Roman" w:hAnsi="Courier New" w:cs="Courier New"/>
+          <w:sz w:val="20"/>
+          <w:szCs w:val="20"/>
+          <w:lang w:eastAsia="es-ES"/>
+        </w:rPr>
+        <w:t>podria</w:t>
+      </w:r>
+      <w:proofErr w:type="spellEnd"/>
+      <w:r>
+        <w:rPr>
+          <w:rFonts w:ascii="Courier New" w:eastAsia="Times New Roman" w:hAnsi="Courier New" w:cs="Courier New"/>
+          <w:sz w:val="20"/>
+          <w:szCs w:val="20"/>
+          <w:lang w:eastAsia="es-ES"/>
+        </w:rPr>
+        <w:t xml:space="preserve"> crear un método para que se hiciera por</w:t>
+      </w:r>
+    </w:p>
+    <w:p>
+      <w:pPr>
+        <w:tabs>
+          <w:tab w:val="left" w:pos="916"/>
+          <w:tab w:val="left" w:pos="1832"/>
+          <w:tab w:val="left" w:pos="2748"/>
+          <w:tab w:val="left" w:pos="3664"/>
+          <w:tab w:val="left" w:pos="4580"/>
+          <w:tab w:val="left" w:pos="5496"/>
+          <w:tab w:val="left" w:pos="6412"/>
+          <w:tab w:val="left" w:pos="7328"/>
+          <w:tab w:val="left" w:pos="8244"/>
+          <w:tab w:val="left" w:pos="9160"/>
+          <w:tab w:val="left" w:pos="10076"/>
+          <w:tab w:val="left" w:pos="10992"/>
+          <w:tab w:val="left" w:pos="11908"/>
+          <w:tab w:val="left" w:pos="12824"/>
+          <w:tab w:val="left" w:pos="13740"/>
+          <w:tab w:val="left" w:pos="14656"/>
+        </w:tabs>
+        <w:spacing w:after="0" w:line="240" w:lineRule="auto"/>
+        <w:rPr>
+          <w:rFonts w:ascii="Courier New" w:eastAsia="Times New Roman" w:hAnsi="Courier New" w:cs="Courier New"/>
+          <w:sz w:val="20"/>
+          <w:szCs w:val="20"/>
+          <w:lang w:eastAsia="es-ES"/>
+        </w:rPr>
+      </w:pPr>
+      <w:r>
+        <w:rPr>
+          <w:rFonts w:ascii="Courier New" w:eastAsia="Times New Roman" w:hAnsi="Courier New" w:cs="Courier New"/>
+          <w:sz w:val="20"/>
+          <w:szCs w:val="20"/>
+          <w:lang w:eastAsia="es-ES"/>
         </w:rPr>
         <w:lastRenderedPageBreak/>
-        <w:t>LO que me queda</w:t>
-      </w:r>
-    </w:p>
-    <w:p>
-      <w:r>
-        <w:t>//</w:t>
-      </w:r>
-      <w:proofErr w:type="spellStart"/>
-      <w:r>
-        <w:t>Paradox</w:t>
-      </w:r>
-      <w:proofErr w:type="spellEnd"/>
-      <w:r>
-        <w:t xml:space="preserve"> </w:t>
-      </w:r>
-      <w:proofErr w:type="spellStart"/>
-      <w:r>
-        <w:t>atacks</w:t>
-      </w:r>
-      <w:proofErr w:type="spellEnd"/>
-      <w:r>
-        <w:t xml:space="preserve"> tiene algunos comentarios que </w:t>
-      </w:r>
-      <w:proofErr w:type="spellStart"/>
-      <w:r>
-        <w:t>despues</w:t>
-      </w:r>
-      <w:proofErr w:type="spellEnd"/>
-      <w:r>
-        <w:t xml:space="preserve"> de hablar se han de quitar</w:t>
-      </w:r>
-    </w:p>
-    <w:p>
-      <w:r>
-        <w:t xml:space="preserve">//mirar </w:t>
-      </w:r>
-      <w:proofErr w:type="spellStart"/>
-      <w:r>
-        <w:t>miller</w:t>
-      </w:r>
-      <w:proofErr w:type="spellEnd"/>
-      <w:r>
-        <w:t xml:space="preserve"> porque falla</w:t>
-      </w:r>
-    </w:p>
-    <w:p>
-      <w:r>
-        <w:t>Texto cifra y firma. Tb CRT.</w:t>
-      </w:r>
-    </w:p>
-    <w:p>
-      <w:r>
-        <w:t xml:space="preserve">Mirar si se pueden cambiar los </w:t>
-      </w:r>
-      <w:proofErr w:type="spellStart"/>
-      <w:r>
-        <w:t>shortcuts</w:t>
-      </w:r>
-      <w:proofErr w:type="spellEnd"/>
-      <w:r>
-        <w:t xml:space="preserve"> de ayuda en el propio </w:t>
-      </w:r>
-      <w:proofErr w:type="spellStart"/>
-      <w:r>
-        <w:t>fxml</w:t>
-      </w:r>
-      <w:proofErr w:type="spellEnd"/>
-      <w:r>
-        <w:t xml:space="preserve"> para quitar los control de ayuda.</w:t>
-      </w:r>
-    </w:p>
-    <w:p>
-      <w:r>
-        <w:tab/>
-        <w:t xml:space="preserve">-Ayuda modelo </w:t>
-      </w:r>
-      <w:proofErr w:type="spellStart"/>
-      <w:r>
-        <w:t>FlujoLab</w:t>
-      </w:r>
-      <w:proofErr w:type="spellEnd"/>
-      <w:r>
-        <w:t xml:space="preserve"> y contextual. http://www.criptored.upm.es/software/sw_m001m.htm</w:t>
-      </w:r>
-    </w:p>
-    <w:p>
-      <w:r>
-        <w:tab/>
-        <w:t xml:space="preserve">-Poner un </w:t>
-      </w:r>
-      <w:proofErr w:type="spellStart"/>
-      <w:r>
-        <w:t>hiperlink</w:t>
-      </w:r>
-      <w:proofErr w:type="spellEnd"/>
-      <w:r>
-        <w:t xml:space="preserve"> en donde las preferencias para que te lleve a la </w:t>
-      </w:r>
-      <w:proofErr w:type="spellStart"/>
-      <w:r>
-        <w:t>pagina</w:t>
-      </w:r>
-      <w:proofErr w:type="spellEnd"/>
-      <w:r>
-        <w:t xml:space="preserve"> de </w:t>
-      </w:r>
-      <w:proofErr w:type="spellStart"/>
-      <w:r>
-        <w:t>github</w:t>
-      </w:r>
-      <w:proofErr w:type="spellEnd"/>
-      <w:r>
-        <w:t>.</w:t>
-      </w:r>
-      <w:r>
-        <w:tab/>
-      </w:r>
-    </w:p>
-    <w:p>
-      <w:r>
-        <w:tab/>
-      </w:r>
-    </w:p>
-    <w:p>
-      <w:r>
-        <w:t>Banco de pruebas.</w:t>
-      </w:r>
-    </w:p>
-    <w:p>
-      <w:r>
-        <w:t>Ejemplos raros-&gt; cuando esta todo en blanco.</w:t>
-      </w:r>
-    </w:p>
-    <w:p>
-      <w:r>
-        <w:t xml:space="preserve">Ejemplo Práctico-&gt; como ayuda dentro del </w:t>
-      </w:r>
-      <w:proofErr w:type="spellStart"/>
-      <w:r>
-        <w:t>programa.http</w:t>
-      </w:r>
-      <w:proofErr w:type="spellEnd"/>
-      <w:r>
-        <w:t>://www.criptored.upm.es/software/sw_m001c.htm</w:t>
-      </w:r>
-    </w:p>
-    <w:p/>
-    <w:p>
-      <w:r>
-        <w:t>--CORREO</w:t>
-      </w:r>
-    </w:p>
-    <w:p/>
-    <w:p>
-      <w:pPr>
-        <w:tabs>
-          <w:tab w:val="left" w:pos="916"/>
-          <w:tab w:val="left" w:pos="1832"/>
-          <w:tab w:val="left" w:pos="2748"/>
-          <w:tab w:val="left" w:pos="3664"/>
-          <w:tab w:val="left" w:pos="4580"/>
-          <w:tab w:val="left" w:pos="5496"/>
-          <w:tab w:val="left" w:pos="6412"/>
-          <w:tab w:val="left" w:pos="7328"/>
-          <w:tab w:val="left" w:pos="8244"/>
-          <w:tab w:val="left" w:pos="9160"/>
-          <w:tab w:val="left" w:pos="10076"/>
-          <w:tab w:val="left" w:pos="10992"/>
-          <w:tab w:val="left" w:pos="11908"/>
-          <w:tab w:val="left" w:pos="12824"/>
-          <w:tab w:val="left" w:pos="13740"/>
-          <w:tab w:val="left" w:pos="14656"/>
-        </w:tabs>
-        <w:spacing w:after="0" w:line="240" w:lineRule="auto"/>
-        <w:rPr>
-          <w:rFonts w:ascii="Courier New" w:eastAsia="Times New Roman" w:hAnsi="Courier New" w:cs="Courier New"/>
-          <w:sz w:val="20"/>
-          <w:szCs w:val="20"/>
-          <w:lang w:eastAsia="es-ES"/>
-        </w:rPr>
-      </w:pPr>
-      <w:r>
-        <w:rPr>
-          <w:rFonts w:ascii="Courier New" w:eastAsia="Times New Roman" w:hAnsi="Courier New" w:cs="Courier New"/>
-          <w:sz w:val="20"/>
-          <w:szCs w:val="20"/>
-          <w:lang w:eastAsia="es-ES"/>
-        </w:rPr>
-        <w:t>Hola Jorge,</w:t>
-      </w:r>
-    </w:p>
-    <w:p>
-      <w:pPr>
-        <w:tabs>
-          <w:tab w:val="left" w:pos="916"/>
-          <w:tab w:val="left" w:pos="1832"/>
-          <w:tab w:val="left" w:pos="2748"/>
-          <w:tab w:val="left" w:pos="3664"/>
-          <w:tab w:val="left" w:pos="4580"/>
-          <w:tab w:val="left" w:pos="5496"/>
-          <w:tab w:val="left" w:pos="6412"/>
-          <w:tab w:val="left" w:pos="7328"/>
-          <w:tab w:val="left" w:pos="8244"/>
-          <w:tab w:val="left" w:pos="9160"/>
-          <w:tab w:val="left" w:pos="10076"/>
-          <w:tab w:val="left" w:pos="10992"/>
-          <w:tab w:val="left" w:pos="11908"/>
-          <w:tab w:val="left" w:pos="12824"/>
-          <w:tab w:val="left" w:pos="13740"/>
-          <w:tab w:val="left" w:pos="14656"/>
-        </w:tabs>
-        <w:spacing w:after="0" w:line="240" w:lineRule="auto"/>
-        <w:rPr>
-          <w:rFonts w:ascii="Courier New" w:eastAsia="Times New Roman" w:hAnsi="Courier New" w:cs="Courier New"/>
-          <w:sz w:val="20"/>
-          <w:szCs w:val="20"/>
-          <w:lang w:eastAsia="es-ES"/>
-        </w:rPr>
-      </w:pPr>
-    </w:p>
-    <w:p>
-      <w:pPr>
-        <w:tabs>
-          <w:tab w:val="left" w:pos="916"/>
-          <w:tab w:val="left" w:pos="1832"/>
-          <w:tab w:val="left" w:pos="2748"/>
-          <w:tab w:val="left" w:pos="3664"/>
-          <w:tab w:val="left" w:pos="4580"/>
-          <w:tab w:val="left" w:pos="5496"/>
-          <w:tab w:val="left" w:pos="6412"/>
-          <w:tab w:val="left" w:pos="7328"/>
-          <w:tab w:val="left" w:pos="8244"/>
-          <w:tab w:val="left" w:pos="9160"/>
-          <w:tab w:val="left" w:pos="10076"/>
-          <w:tab w:val="left" w:pos="10992"/>
-          <w:tab w:val="left" w:pos="11908"/>
-          <w:tab w:val="left" w:pos="12824"/>
-          <w:tab w:val="left" w:pos="13740"/>
-          <w:tab w:val="left" w:pos="14656"/>
-        </w:tabs>
-        <w:spacing w:after="0" w:line="240" w:lineRule="auto"/>
-        <w:rPr>
-          <w:rFonts w:ascii="Courier New" w:eastAsia="Times New Roman" w:hAnsi="Courier New" w:cs="Courier New"/>
-          <w:sz w:val="20"/>
-          <w:szCs w:val="20"/>
-          <w:lang w:eastAsia="es-ES"/>
-        </w:rPr>
-      </w:pPr>
-      <w:r>
-        <w:rPr>
-          <w:rFonts w:ascii="Courier New" w:eastAsia="Times New Roman" w:hAnsi="Courier New" w:cs="Courier New"/>
-          <w:sz w:val="20"/>
-          <w:szCs w:val="20"/>
-          <w:lang w:eastAsia="es-ES"/>
-        </w:rPr>
-        <w:t>Gracias por los ejemplos.</w:t>
-      </w:r>
-    </w:p>
-    <w:p>
-      <w:pPr>
-        <w:tabs>
-          <w:tab w:val="left" w:pos="916"/>
-          <w:tab w:val="left" w:pos="1832"/>
-          <w:tab w:val="left" w:pos="2748"/>
-          <w:tab w:val="left" w:pos="3664"/>
-          <w:tab w:val="left" w:pos="4580"/>
-          <w:tab w:val="left" w:pos="5496"/>
-          <w:tab w:val="left" w:pos="6412"/>
-          <w:tab w:val="left" w:pos="7328"/>
-          <w:tab w:val="left" w:pos="8244"/>
-          <w:tab w:val="left" w:pos="9160"/>
-          <w:tab w:val="left" w:pos="10076"/>
-          <w:tab w:val="left" w:pos="10992"/>
-          <w:tab w:val="left" w:pos="11908"/>
-          <w:tab w:val="left" w:pos="12824"/>
-          <w:tab w:val="left" w:pos="13740"/>
-          <w:tab w:val="left" w:pos="14656"/>
-        </w:tabs>
-        <w:spacing w:after="0" w:line="240" w:lineRule="auto"/>
-        <w:rPr>
-          <w:rFonts w:ascii="Courier New" w:eastAsia="Times New Roman" w:hAnsi="Courier New" w:cs="Courier New"/>
-          <w:sz w:val="20"/>
-          <w:szCs w:val="20"/>
-          <w:lang w:eastAsia="es-ES"/>
-        </w:rPr>
-      </w:pPr>
-    </w:p>
-    <w:p>
-      <w:pPr>
-        <w:tabs>
-          <w:tab w:val="left" w:pos="916"/>
-          <w:tab w:val="left" w:pos="1832"/>
-          <w:tab w:val="left" w:pos="2748"/>
-          <w:tab w:val="left" w:pos="3664"/>
-          <w:tab w:val="left" w:pos="4580"/>
-          <w:tab w:val="left" w:pos="5496"/>
-          <w:tab w:val="left" w:pos="6412"/>
-          <w:tab w:val="left" w:pos="7328"/>
-          <w:tab w:val="left" w:pos="8244"/>
-          <w:tab w:val="left" w:pos="9160"/>
-          <w:tab w:val="left" w:pos="10076"/>
-          <w:tab w:val="left" w:pos="10992"/>
-          <w:tab w:val="left" w:pos="11908"/>
-          <w:tab w:val="left" w:pos="12824"/>
-          <w:tab w:val="left" w:pos="13740"/>
-          <w:tab w:val="left" w:pos="14656"/>
-        </w:tabs>
-        <w:spacing w:after="0" w:line="240" w:lineRule="auto"/>
-        <w:rPr>
-          <w:rFonts w:ascii="Courier New" w:eastAsia="Times New Roman" w:hAnsi="Courier New" w:cs="Courier New"/>
-          <w:sz w:val="20"/>
-          <w:szCs w:val="20"/>
-          <w:lang w:eastAsia="es-ES"/>
-        </w:rPr>
-      </w:pPr>
-      <w:r>
-        <w:rPr>
-          <w:rFonts w:ascii="Courier New" w:eastAsia="Times New Roman" w:hAnsi="Courier New" w:cs="Courier New"/>
-          <w:sz w:val="20"/>
-          <w:szCs w:val="20"/>
-          <w:lang w:eastAsia="es-ES"/>
-        </w:rPr>
-        <w:t>En cuanto a la clave privada se realiza gracias a un método de la</w:t>
-      </w:r>
-    </w:p>
-    <w:p>
-      <w:pPr>
-        <w:tabs>
-          <w:tab w:val="left" w:pos="916"/>
-          <w:tab w:val="left" w:pos="1832"/>
-          <w:tab w:val="left" w:pos="2748"/>
-          <w:tab w:val="left" w:pos="3664"/>
-          <w:tab w:val="left" w:pos="4580"/>
-          <w:tab w:val="left" w:pos="5496"/>
-          <w:tab w:val="left" w:pos="6412"/>
-          <w:tab w:val="left" w:pos="7328"/>
-          <w:tab w:val="left" w:pos="8244"/>
-          <w:tab w:val="left" w:pos="9160"/>
-          <w:tab w:val="left" w:pos="10076"/>
-          <w:tab w:val="left" w:pos="10992"/>
-          <w:tab w:val="left" w:pos="11908"/>
-          <w:tab w:val="left" w:pos="12824"/>
-          <w:tab w:val="left" w:pos="13740"/>
-          <w:tab w:val="left" w:pos="14656"/>
-        </w:tabs>
-        <w:spacing w:after="0" w:line="240" w:lineRule="auto"/>
-        <w:rPr>
-          <w:rFonts w:ascii="Courier New" w:eastAsia="Times New Roman" w:hAnsi="Courier New" w:cs="Courier New"/>
-          <w:sz w:val="20"/>
-          <w:szCs w:val="20"/>
-          <w:lang w:eastAsia="es-ES"/>
-        </w:rPr>
-      </w:pPr>
-      <w:r>
-        <w:rPr>
-          <w:rFonts w:ascii="Courier New" w:eastAsia="Times New Roman" w:hAnsi="Courier New" w:cs="Courier New"/>
-          <w:sz w:val="20"/>
-          <w:szCs w:val="20"/>
-          <w:lang w:eastAsia="es-ES"/>
-        </w:rPr>
-        <w:t xml:space="preserve">clase </w:t>
-      </w:r>
-      <w:proofErr w:type="spellStart"/>
-      <w:r>
-        <w:rPr>
-          <w:rFonts w:ascii="Courier New" w:eastAsia="Times New Roman" w:hAnsi="Courier New" w:cs="Courier New"/>
-          <w:sz w:val="20"/>
-          <w:szCs w:val="20"/>
-          <w:lang w:eastAsia="es-ES"/>
-        </w:rPr>
-        <w:t>BigInteger</w:t>
-      </w:r>
-      <w:proofErr w:type="spellEnd"/>
-      <w:r>
-        <w:rPr>
-          <w:rFonts w:ascii="Courier New" w:eastAsia="Times New Roman" w:hAnsi="Courier New" w:cs="Courier New"/>
-          <w:sz w:val="20"/>
-          <w:szCs w:val="20"/>
-          <w:lang w:eastAsia="es-ES"/>
-        </w:rPr>
-        <w:t xml:space="preserve">, pero </w:t>
-      </w:r>
-      <w:proofErr w:type="spellStart"/>
-      <w:r>
-        <w:rPr>
-          <w:rFonts w:ascii="Courier New" w:eastAsia="Times New Roman" w:hAnsi="Courier New" w:cs="Courier New"/>
-          <w:sz w:val="20"/>
-          <w:szCs w:val="20"/>
-          <w:lang w:eastAsia="es-ES"/>
-        </w:rPr>
-        <w:t>podria</w:t>
-      </w:r>
-      <w:proofErr w:type="spellEnd"/>
-      <w:r>
-        <w:rPr>
-          <w:rFonts w:ascii="Courier New" w:eastAsia="Times New Roman" w:hAnsi="Courier New" w:cs="Courier New"/>
-          <w:sz w:val="20"/>
-          <w:szCs w:val="20"/>
-          <w:lang w:eastAsia="es-ES"/>
-        </w:rPr>
-        <w:t xml:space="preserve"> crear un método para que se hiciera por</w:t>
-      </w:r>
-    </w:p>
-    <w:p>
-      <w:pPr>
-        <w:tabs>
-          <w:tab w:val="left" w:pos="916"/>
-          <w:tab w:val="left" w:pos="1832"/>
-          <w:tab w:val="left" w:pos="2748"/>
-          <w:tab w:val="left" w:pos="3664"/>
-          <w:tab w:val="left" w:pos="4580"/>
-          <w:tab w:val="left" w:pos="5496"/>
-          <w:tab w:val="left" w:pos="6412"/>
-          <w:tab w:val="left" w:pos="7328"/>
-          <w:tab w:val="left" w:pos="8244"/>
-          <w:tab w:val="left" w:pos="9160"/>
-          <w:tab w:val="left" w:pos="10076"/>
-          <w:tab w:val="left" w:pos="10992"/>
-          <w:tab w:val="left" w:pos="11908"/>
-          <w:tab w:val="left" w:pos="12824"/>
-          <w:tab w:val="left" w:pos="13740"/>
-          <w:tab w:val="left" w:pos="14656"/>
-        </w:tabs>
-        <w:spacing w:after="0" w:line="240" w:lineRule="auto"/>
-        <w:rPr>
-          <w:rFonts w:ascii="Courier New" w:eastAsia="Times New Roman" w:hAnsi="Courier New" w:cs="Courier New"/>
-          <w:sz w:val="20"/>
-          <w:szCs w:val="20"/>
-          <w:lang w:eastAsia="es-ES"/>
-        </w:rPr>
-      </w:pPr>
-      <w:r>
-        <w:rPr>
-          <w:rFonts w:ascii="Courier New" w:eastAsia="Times New Roman" w:hAnsi="Courier New" w:cs="Courier New"/>
-          <w:sz w:val="20"/>
-          <w:szCs w:val="20"/>
-          <w:lang w:eastAsia="es-ES"/>
-        </w:rPr>
         <w:t xml:space="preserve">el algoritmo extendido de </w:t>
       </w:r>
       <w:proofErr w:type="spellStart"/>
@@ -2582,8 +2357,6 @@
           <w:u w:val="single"/>
         </w:rPr>
       </w:pPr>
-      <w:bookmarkStart w:id="0" w:name="_GoBack"/>
-      <w:bookmarkEnd w:id="0"/>
     </w:p>
     <w:sectPr>
       <w:pgSz w:w="11906" w:h="16838"/>

</xml_diff>